<commit_message>
"Update backend and frontend code for book management, add author search suggestions, and update apiSlice tagTypes"
This commit includes the following changes:

1. In `backend/controllers/bookController.js`, a change
</commit_message>
<xml_diff>
--- a/Sample.docx
+++ b/Sample.docx
@@ -7,6 +7,10 @@
         <w:pStyle w:val="Title"/>
         <w:ind w:firstLine="0"/>
         <w:jc w:val="both"/>
+        <w:rPr>
+          <w:rFonts w:eastAsiaTheme="minorEastAsia" w:hint="eastAsia"/>
+          <w:lang w:eastAsia="ja-JP"/>
+        </w:rPr>
       </w:pPr>
     </w:p>
     <w:p>
@@ -227,6 +231,9 @@
         <w:br/>
       </w:r>
       <w:r>
+        <w:rPr>
+          <w:noProof/>
+        </w:rPr>
         <w:drawing>
           <wp:inline distT="0" distB="0" distL="0" distR="0" wp14:anchorId="7991F314" wp14:editId="2C9CE346">
             <wp:extent cx="5760720" cy="1202055"/>
@@ -302,6 +309,9 @@
         <w:ind w:firstLine="0"/>
       </w:pPr>
       <w:r>
+        <w:rPr>
+          <w:noProof/>
+        </w:rPr>
         <w:drawing>
           <wp:inline distT="0" distB="0" distL="0" distR="0" wp14:anchorId="3DC71C7C" wp14:editId="1A9C9F62">
             <wp:extent cx="5734850" cy="676369"/>
@@ -361,6 +371,9 @@
     </w:p>
     <w:p>
       <w:r>
+        <w:rPr>
+          <w:noProof/>
+        </w:rPr>
         <w:drawing>
           <wp:inline distT="0" distB="0" distL="0" distR="0" wp14:anchorId="7DB67513" wp14:editId="5BB663B2">
             <wp:extent cx="2324424" cy="905001"/>
@@ -469,10 +482,7 @@
         <w:ind w:left="720"/>
       </w:pPr>
       <w:r>
-        <w:t>Xác</w:t>
-      </w:r>
-      <w:r>
-        <w:t xml:space="preserve"> định các route (đường dẫn URL) cho các hoạt động liên quan đến người dùng và ánh xạ chúng với các hàm xử lý tương ứng trong </w:t>
+        <w:t xml:space="preserve">Xác định các route (đường dẫn URL) cho các hoạt động liên quan đến người dùng và ánh xạ chúng với các hàm xử lý tương ứng trong </w:t>
       </w:r>
       <w:r>
         <w:rPr>
@@ -930,16 +940,7 @@
         </w:numPr>
       </w:pPr>
       <w:r>
-        <w:t xml:space="preserve">createToken: </w:t>
-      </w:r>
-      <w:r>
-        <w:t>Việc sử dụng JWT làm phương thức xác thực và lưu trữ JWT trong HTTP-Only cookie là một cách thực hành phổ biến trong các ứng dụng web hiện đại. Khi người dùng đăng nhập thành công, một JWT sẽ được tạo ra và gửi đến client dưới dạng một HTTP-Only cookie. Sau đó, trong mọi request tiếp theo, client sẽ gửi kèm cookie này để server xác thực và lấy thông tin người dùng từ JWT.</w:t>
-      </w:r>
-      <w:r>
-        <w:t xml:space="preserve"> </w:t>
-      </w:r>
-      <w:r>
-        <w:t>Bằng cách sử dụng HTTP-Only cookie, JWT được bảo vệ khỏi các rủi ro bảo mật liên quan đến client-side, đồng thời vẫn cho phép người dùng duy trì trạng thái đăng nhập trong một khoảng thời gian nhất định (30 ngày trong trường hợp này).</w:t>
+        <w:t>createToken: Việc sử dụng JWT làm phương thức xác thực và lưu trữ JWT trong HTTP-Only cookie là một cách thực hành phổ biến trong các ứng dụng web hiện đại. Khi người dùng đăng nhập thành công, một JWT sẽ được tạo ra và gửi đến client dưới dạng một HTTP-Only cookie. Sau đó, trong mọi request tiếp theo, client sẽ gửi kèm cookie này để server xác thực và lấy thông tin người dùng từ JWT. Bằng cách sử dụng HTTP-Only cookie, JWT được bảo vệ khỏi các rủi ro bảo mật liên quan đến client-side, đồng thời vẫn cho phép người dùng duy trì trạng thái đăng nhập trong một khoảng thời gian nhất định (30 ngày trong trường hợp này).</w:t>
       </w:r>
     </w:p>
     <w:p>
@@ -951,23 +952,10 @@
         </w:numPr>
       </w:pPr>
       <w:r>
-        <w:t>B</w:t>
-      </w:r>
-      <w:r>
-        <w:t>crypt</w:t>
+        <w:t>Bcrypt</w:t>
       </w:r>
       <w:r>
         <w:t>: Mã hoá mật khẩu</w:t>
-      </w:r>
-    </w:p>
-    <w:p/>
-    <w:p/>
-    <w:p>
-      <w:pPr>
-        <w:pStyle w:val="Heading1"/>
-      </w:pPr>
-      <w:r>
-        <w:t>Các bước frontend</w:t>
       </w:r>
     </w:p>
     <w:p>
@@ -979,23 +967,80 @@
         </w:numPr>
       </w:pPr>
       <w:r>
-        <w:t>Các thư mục components, pages, redux</w:t>
-      </w:r>
-    </w:p>
-    <w:p>
-      <w:pPr>
-        <w:pStyle w:val="Heading2"/>
-      </w:pPr>
-      <w:r>
-        <w:t>Redux</w:t>
-      </w:r>
-    </w:p>
-    <w:p>
-      <w:pPr>
-        <w:pStyle w:val="Heading3"/>
-      </w:pPr>
-      <w:r>
-        <w:t>API</w:t>
+        <w:rPr>
+          <w:rFonts w:eastAsiaTheme="minorEastAsia" w:hint="eastAsia"/>
+          <w:lang w:eastAsia="ja-JP"/>
+        </w:rPr>
+        <w:lastRenderedPageBreak/>
+        <w:t xml:space="preserve">CheckId: </w:t>
+      </w:r>
+      <w:r>
+        <w:t xml:space="preserve">được sử dụng để kiểm tra tính hợp lệ của </w:t>
+      </w:r>
+      <w:r>
+        <w:rPr>
+          <w:rStyle w:val="HTMLCode"/>
+        </w:rPr>
+        <w:t>id</w:t>
+      </w:r>
+      <w:r>
+        <w:t xml:space="preserve"> được truyền vào trong đường dẫn của một route. Nó giúp đảm bảo rằng </w:t>
+      </w:r>
+      <w:r>
+        <w:rPr>
+          <w:rStyle w:val="HTMLCode"/>
+        </w:rPr>
+        <w:t>id</w:t>
+      </w:r>
+      <w:r>
+        <w:t xml:space="preserve"> được cung cấp là một </w:t>
+      </w:r>
+      <w:r>
+        <w:rPr>
+          <w:rStyle w:val="HTMLCode"/>
+        </w:rPr>
+        <w:t>ObjectId</w:t>
+      </w:r>
+      <w:r>
+        <w:t xml:space="preserve"> hợp lệ trong cơ sở dữ liệu MongoDB.</w:t>
+      </w:r>
+      <w:r>
+        <w:rPr>
+          <w:rFonts w:eastAsiaTheme="minorEastAsia" w:hint="eastAsia"/>
+          <w:lang w:eastAsia="ja-JP"/>
+        </w:rPr>
+        <w:t xml:space="preserve"> T</w:t>
+      </w:r>
+      <w:r>
+        <w:t xml:space="preserve">hường được sử dụng trong các route liên quan đến </w:t>
+      </w:r>
+      <w:r>
+        <w:rPr>
+          <w:rStyle w:val="HTMLCode"/>
+        </w:rPr>
+        <w:t>/:id</w:t>
+      </w:r>
+      <w:r>
+        <w:t xml:space="preserve"> để đảm bảo rằng các yêu cầu với </w:t>
+      </w:r>
+      <w:r>
+        <w:rPr>
+          <w:rStyle w:val="HTMLCode"/>
+        </w:rPr>
+        <w:t>id</w:t>
+      </w:r>
+      <w:r>
+        <w:t xml:space="preserve"> không hợp lệ sẽ được xử lý một cách phù hợp trước khi chuyển tiếp cho các hàm xử lý logic nghiệp vụ. Điều này giúp tránh các lỗi không mong muốn và cải thiện trải nghiệm người dùng bằng cách cung cấp phản hồi lỗi rõ ràng.</w:t>
+      </w:r>
+    </w:p>
+    <w:p/>
+    <w:p/>
+    <w:p>
+      <w:pPr>
+        <w:pStyle w:val="Heading1"/>
+      </w:pPr>
+      <w:r>
+        <w:t>Các bước frontend</w:t>
       </w:r>
     </w:p>
     <w:p>
@@ -1007,7 +1052,23 @@
         </w:numPr>
       </w:pPr>
       <w:r>
-        <w:t>Chứa ApiSlice.js và usersApiSlice.js</w:t>
+        <w:t>Các thư mục components, pages, redux</w:t>
+      </w:r>
+    </w:p>
+    <w:p>
+      <w:pPr>
+        <w:pStyle w:val="Heading2"/>
+      </w:pPr>
+      <w:r>
+        <w:t>Redux</w:t>
+      </w:r>
+    </w:p>
+    <w:p>
+      <w:pPr>
+        <w:pStyle w:val="Heading3"/>
+      </w:pPr>
+      <w:r>
+        <w:t>API</w:t>
       </w:r>
     </w:p>
     <w:p>
@@ -1017,42 +1078,9 @@
           <w:ilvl w:val="0"/>
           <w:numId w:val="5"/>
         </w:numPr>
-        <w:rPr>
-          <w:rStyle w:val="HTMLCode"/>
-          <w:rFonts w:ascii="Times New Roman" w:hAnsi="Times New Roman" w:cs="Times New Roman"/>
-          <w:sz w:val="26"/>
-          <w:szCs w:val="26"/>
-        </w:rPr>
-      </w:pPr>
-      <w:r>
-        <w:t xml:space="preserve">ApiSlice.js: </w:t>
-      </w:r>
-      <w:r>
-        <w:t xml:space="preserve">là nơi bạn cấu hình RTK Query cho ứng dụng React của mình, bao gồm việc cấu hình </w:t>
-      </w:r>
-      <w:r>
-        <w:rPr>
-          <w:rStyle w:val="HTMLCode"/>
-        </w:rPr>
-        <w:t>baseQuery</w:t>
-      </w:r>
-      <w:r>
-        <w:t xml:space="preserve"> với URL gốc cho các API request, và định nghĩa các </w:t>
-      </w:r>
-      <w:r>
-        <w:rPr>
-          <w:rStyle w:val="HTMLCode"/>
-        </w:rPr>
-        <w:t>tagTypes</w:t>
-      </w:r>
-      <w:r>
-        <w:t xml:space="preserve"> cho các thực thể dữ liệu khác nhau trong ứng dụng. Nó cũng chuẩn bị cho việc định nghĩa các endpoint API trong </w:t>
-      </w:r>
-      <w:r>
-        <w:rPr>
-          <w:rStyle w:val="HTMLCode"/>
-        </w:rPr>
-        <w:t>endpoints</w:t>
+      </w:pPr>
+      <w:r>
+        <w:t>Chứa ApiSlice.js và usersApiSlice.js</w:t>
       </w:r>
     </w:p>
     <w:p>
@@ -1062,15 +1090,51 @@
           <w:ilvl w:val="0"/>
           <w:numId w:val="5"/>
         </w:numPr>
-      </w:pPr>
-      <w:r>
-        <w:t>usersApiSlice.js</w:t>
-      </w:r>
-      <w:r>
-        <w:t xml:space="preserve">: </w:t>
-      </w:r>
-      <w:r>
-        <w:t>định nghĩa các endpoint API liên quan đến người dùng bằng cách sử dụng RTK Query (Redux Toolkit Query)</w:t>
+        <w:rPr>
+          <w:rStyle w:val="HTMLCode"/>
+          <w:rFonts w:ascii="Times New Roman" w:hAnsi="Times New Roman" w:cs="Times New Roman"/>
+          <w:sz w:val="26"/>
+          <w:szCs w:val="26"/>
+        </w:rPr>
+      </w:pPr>
+      <w:r>
+        <w:t xml:space="preserve">ApiSlice.js: là nơi bạn cấu hình RTK Query cho ứng dụng React của mình, bao gồm việc cấu hình </w:t>
+      </w:r>
+      <w:r>
+        <w:rPr>
+          <w:rStyle w:val="HTMLCode"/>
+        </w:rPr>
+        <w:t>baseQuery</w:t>
+      </w:r>
+      <w:r>
+        <w:t xml:space="preserve"> với URL gốc cho các API request, và định nghĩa các </w:t>
+      </w:r>
+      <w:r>
+        <w:rPr>
+          <w:rStyle w:val="HTMLCode"/>
+        </w:rPr>
+        <w:t>tagTypes</w:t>
+      </w:r>
+      <w:r>
+        <w:t xml:space="preserve"> cho các thực thể dữ liệu khác nhau trong ứng dụng. Nó cũng chuẩn bị cho việc định nghĩa các endpoint API trong </w:t>
+      </w:r>
+      <w:r>
+        <w:rPr>
+          <w:rStyle w:val="HTMLCode"/>
+        </w:rPr>
+        <w:t>endpoints</w:t>
+      </w:r>
+    </w:p>
+    <w:p>
+      <w:pPr>
+        <w:pStyle w:val="ListParagraph"/>
+        <w:numPr>
+          <w:ilvl w:val="0"/>
+          <w:numId w:val="5"/>
+        </w:numPr>
+      </w:pPr>
+      <w:r>
+        <w:t>usersApiSlice.js: định nghĩa các endpoint API liên quan đến người dùng bằng cách sử dụng RTK Query (Redux Toolkit Query)</w:t>
       </w:r>
     </w:p>
     <w:p>
@@ -1345,21 +1409,10 @@
         <w:rPr>
           <w:rStyle w:val="HTMLCode"/>
         </w:rPr>
-        <w:t xml:space="preserve">export const { ... } = </w:t>
-      </w:r>
-      <w:proofErr w:type="gramStart"/>
-      <w:r>
-        <w:rPr>
-          <w:rStyle w:val="HTMLCode"/>
-        </w:rPr>
-        <w:t>userApiSlice;</w:t>
-      </w:r>
-      <w:r>
-        <w:t>:</w:t>
-      </w:r>
-      <w:proofErr w:type="gramEnd"/>
-      <w:r>
-        <w:t xml:space="preserve"> Export các hook tương ứng với các endpoint API đã định nghĩa, cho phép sử dụng chúng trong các thành phần React để gọi API và truy cập dữ liệu.</w:t>
+        <w:t>export const { ... } = userApiSlice;</w:t>
+      </w:r>
+      <w:r>
+        <w:t>: Export các hook tương ứng với các endpoint API đã định nghĩa, cho phép sử dụng chúng trong các thành phần React để gọi API và truy cập dữ liệu.</w:t>
       </w:r>
     </w:p>
     <w:p>
@@ -1367,6 +1420,7 @@
         <w:pStyle w:val="whitespace-pre-wrap"/>
       </w:pPr>
       <w:r>
+        <w:lastRenderedPageBreak/>
         <w:t xml:space="preserve">Tóm lại, </w:t>
       </w:r>
       <w:r>
@@ -1396,10 +1450,7 @@
         </w:numPr>
       </w:pPr>
       <w:r>
-        <w:t xml:space="preserve">authSlice.js: </w:t>
-      </w:r>
-      <w:r>
-        <w:t xml:space="preserve">Sử dụng </w:t>
+        <w:t xml:space="preserve">authSlice.js: Sử dụng </w:t>
       </w:r>
       <w:r>
         <w:rPr>
@@ -1417,11 +1468,7 @@
         <w:t>setCredentials</w:t>
       </w:r>
       <w:r>
-        <w:t xml:space="preserve"> để lưu thông tin người dùng vào Redux store và localStorage. Khi người dùng đăng xuất, </w:t>
-      </w:r>
-      <w:r>
-        <w:lastRenderedPageBreak/>
-        <w:t xml:space="preserve">bạn có thể gọi action </w:t>
+        <w:t xml:space="preserve"> để lưu thông tin người dùng vào Redux store và localStorage. Khi người dùng đăng xuất, bạn có thể gọi action </w:t>
       </w:r>
       <w:r>
         <w:rPr>
@@ -4736,10 +4783,6 @@
 </file>
 
 <file path=customXml/item1.xml><?xml version="1.0" encoding="utf-8"?>
-<b:Sources xmlns:b="http://schemas.openxmlformats.org/officeDocument/2006/bibliography" xmlns="http://schemas.openxmlformats.org/officeDocument/2006/bibliography" SelectedStyle="\APASixthEditionOfficeOnline.xsl" StyleName="APA" Version="6"/>
-</file>
-
-<file path=customXml/item2.xml><?xml version="1.0" encoding="utf-8"?>
 <ct:contentTypeSchema xmlns:ct="http://schemas.microsoft.com/office/2006/metadata/contentType" xmlns:ma="http://schemas.microsoft.com/office/2006/metadata/properties/metaAttributes" ct:_="" ma:_="" ma:contentTypeName="Document" ma:contentTypeID="0x010100B0D2AE5A4CCC614886574CED731420D8" ma:contentTypeVersion="8" ma:contentTypeDescription="Create a new document." ma:contentTypeScope="" ma:versionID="04282ec4a1f3897b1822865ab4688a58">
   <xsd:schema xmlns:xsd="http://www.w3.org/2001/XMLSchema" xmlns:xs="http://www.w3.org/2001/XMLSchema" xmlns:p="http://schemas.microsoft.com/office/2006/metadata/properties" xmlns:ns2="bfe73b71-62ca-4454-a11d-6be2585b7c2f" targetNamespace="http://schemas.microsoft.com/office/2006/metadata/properties" ma:root="true" ma:fieldsID="a2002b3134d78235510a1beb6160ec7e" ns2:_="">
     <xsd:import namespace="bfe73b71-62ca-4454-a11d-6be2585b7c2f"/>
@@ -4909,7 +4952,17 @@
 </ct:contentTypeSchema>
 </file>
 
+<file path=customXml/item2.xml><?xml version="1.0" encoding="utf-8"?>
+<b:Sources xmlns:b="http://schemas.openxmlformats.org/officeDocument/2006/bibliography" xmlns="http://schemas.openxmlformats.org/officeDocument/2006/bibliography" SelectedStyle="\APASixthEditionOfficeOnline.xsl" StyleName="APA" Version="6"/>
+</file>
+
 <file path=customXml/item3.xml><?xml version="1.0" encoding="utf-8"?>
+<p:properties xmlns:p="http://schemas.microsoft.com/office/2006/metadata/properties" xmlns:xsi="http://www.w3.org/2001/XMLSchema-instance" xmlns:pc="http://schemas.microsoft.com/office/infopath/2007/PartnerControls">
+  <documentManagement/>
+</p:properties>
+</file>
+
+<file path=customXml/item4.xml><?xml version="1.0" encoding="utf-8"?>
 <?mso-contentType ?>
 <FormTemplates xmlns="http://schemas.microsoft.com/sharepoint/v3/contenttype/forms">
   <Display>DocumentLibraryForm</Display>
@@ -4918,21 +4971,7 @@
 </FormTemplates>
 </file>
 
-<file path=customXml/item4.xml><?xml version="1.0" encoding="utf-8"?>
-<p:properties xmlns:p="http://schemas.microsoft.com/office/2006/metadata/properties" xmlns:xsi="http://www.w3.org/2001/XMLSchema-instance" xmlns:pc="http://schemas.microsoft.com/office/infopath/2007/PartnerControls">
-  <documentManagement/>
-</p:properties>
-</file>
-
 <file path=customXml/itemProps1.xml><?xml version="1.0" encoding="utf-8"?>
-<ds:datastoreItem xmlns:ds="http://schemas.openxmlformats.org/officeDocument/2006/customXml" ds:itemID="{F2E196B3-FF56-4279-94EA-5EACDF3F9C6F}">
-  <ds:schemaRefs>
-    <ds:schemaRef ds:uri="http://schemas.openxmlformats.org/officeDocument/2006/bibliography"/>
-  </ds:schemaRefs>
-</ds:datastoreItem>
-</file>
-
-<file path=customXml/itemProps2.xml><?xml version="1.0" encoding="utf-8"?>
 <ds:datastoreItem xmlns:ds="http://schemas.openxmlformats.org/officeDocument/2006/customXml" ds:itemID="{A856CB63-7AC3-4DE7-9BD9-596475DE9EAE}">
   <ds:schemaRefs>
     <ds:schemaRef ds:uri="http://schemas.microsoft.com/office/2006/metadata/contentType"/>
@@ -4950,19 +4989,27 @@
 </ds:datastoreItem>
 </file>
 
-<file path=customXml/itemProps3.xml><?xml version="1.0" encoding="utf-8"?>
-<ds:datastoreItem xmlns:ds="http://schemas.openxmlformats.org/officeDocument/2006/customXml" ds:itemID="{78FBFBB1-C902-45B3-92C4-B8DB8626BAE9}">
+<file path=customXml/itemProps2.xml><?xml version="1.0" encoding="utf-8"?>
+<ds:datastoreItem xmlns:ds="http://schemas.openxmlformats.org/officeDocument/2006/customXml" ds:itemID="{F2E196B3-FF56-4279-94EA-5EACDF3F9C6F}">
   <ds:schemaRefs>
-    <ds:schemaRef ds:uri="http://schemas.microsoft.com/sharepoint/v3/contenttype/forms"/>
+    <ds:schemaRef ds:uri="http://schemas.openxmlformats.org/officeDocument/2006/bibliography"/>
   </ds:schemaRefs>
 </ds:datastoreItem>
 </file>
 
-<file path=customXml/itemProps4.xml><?xml version="1.0" encoding="utf-8"?>
+<file path=customXml/itemProps3.xml><?xml version="1.0" encoding="utf-8"?>
 <ds:datastoreItem xmlns:ds="http://schemas.openxmlformats.org/officeDocument/2006/customXml" ds:itemID="{F5632A9B-1034-41A1-9834-BDBEBA5F973D}">
   <ds:schemaRefs>
     <ds:schemaRef ds:uri="http://schemas.microsoft.com/office/2006/metadata/properties"/>
     <ds:schemaRef ds:uri="http://schemas.microsoft.com/office/infopath/2007/PartnerControls"/>
   </ds:schemaRefs>
 </ds:datastoreItem>
+</file>
+
+<file path=customXml/itemProps4.xml><?xml version="1.0" encoding="utf-8"?>
+<ds:datastoreItem xmlns:ds="http://schemas.openxmlformats.org/officeDocument/2006/customXml" ds:itemID="{78FBFBB1-C902-45B3-92C4-B8DB8626BAE9}">
+  <ds:schemaRefs>
+    <ds:schemaRef ds:uri="http://schemas.microsoft.com/sharepoint/v3/contenttype/forms"/>
+  </ds:schemaRefs>
+</ds:datastoreItem>
 </file>
</xml_diff>

<commit_message>
"Update imports and components in various files; remove unused components; add AdminMenu component"
</commit_message>
<xml_diff>
--- a/Sample.docx
+++ b/Sample.docx
@@ -8,7 +8,7 @@
         <w:ind w:firstLine="0"/>
         <w:jc w:val="both"/>
         <w:rPr>
-          <w:rFonts w:eastAsiaTheme="minorEastAsia" w:hint="eastAsia"/>
+          <w:rFonts w:eastAsiaTheme="minorEastAsia"/>
           <w:lang w:eastAsia="ja-JP"/>
         </w:rPr>
       </w:pPr>
@@ -1482,16 +1482,152 @@
     </w:p>
     <w:p>
       <w:pPr>
+        <w:pStyle w:val="Heading1"/>
+        <w:rPr>
+          <w:lang w:val="vi-VN"/>
+        </w:rPr>
+      </w:pPr>
+      <w:r>
+        <w:rPr>
+          <w:lang w:val="vi-VN"/>
+        </w:rPr>
+        <w:t>Các lỗi</w:t>
+      </w:r>
+    </w:p>
+    <w:p>
+      <w:pPr>
         <w:pStyle w:val="ListParagraph"/>
         <w:numPr>
           <w:ilvl w:val="0"/>
           <w:numId w:val="5"/>
         </w:numPr>
-      </w:pPr>
+        <w:rPr>
+          <w:lang w:val="vi-VN"/>
+        </w:rPr>
+      </w:pPr>
+      <w:r>
+        <w:rPr>
+          <w:lang w:val="vi-VN"/>
+        </w:rPr>
+        <w:t>Ko update được: do phải đầy đủ các trường</w:t>
+      </w:r>
+      <w:r>
+        <w:rPr>
+          <w:lang w:val="vi-VN"/>
+        </w:rPr>
+        <w:br/>
+      </w:r>
+      <w:r>
+        <w:rPr>
+          <w:lang w:val="vi-VN"/>
+        </w:rPr>
+        <w:drawing>
+          <wp:inline distT="0" distB="0" distL="0" distR="0" wp14:anchorId="1303B3D9" wp14:editId="239746DB">
+            <wp:extent cx="5760720" cy="438785"/>
+            <wp:effectExtent l="0" t="0" r="0" b="0"/>
+            <wp:docPr id="54381449" name="Picture 1"/>
+            <wp:cNvGraphicFramePr>
+              <a:graphicFrameLocks xmlns:a="http://schemas.openxmlformats.org/drawingml/2006/main" noChangeAspect="1"/>
+            </wp:cNvGraphicFramePr>
+            <a:graphic xmlns:a="http://schemas.openxmlformats.org/drawingml/2006/main">
+              <a:graphicData uri="http://schemas.openxmlformats.org/drawingml/2006/picture">
+                <pic:pic xmlns:pic="http://schemas.openxmlformats.org/drawingml/2006/picture">
+                  <pic:nvPicPr>
+                    <pic:cNvPr id="54381449" name=""/>
+                    <pic:cNvPicPr/>
+                  </pic:nvPicPr>
+                  <pic:blipFill>
+                    <a:blip r:embed="rId16"/>
+                    <a:stretch>
+                      <a:fillRect/>
+                    </a:stretch>
+                  </pic:blipFill>
+                  <pic:spPr>
+                    <a:xfrm>
+                      <a:off x="0" y="0"/>
+                      <a:ext cx="5760720" cy="438785"/>
+                    </a:xfrm>
+                    <a:prstGeom prst="rect">
+                      <a:avLst/>
+                    </a:prstGeom>
+                  </pic:spPr>
+                </pic:pic>
+              </a:graphicData>
+            </a:graphic>
+          </wp:inline>
+        </w:drawing>
+      </w:r>
+    </w:p>
+    <w:p>
+      <w:pPr>
+        <w:pStyle w:val="ListParagraph"/>
+        <w:numPr>
+          <w:ilvl w:val="0"/>
+          <w:numId w:val="5"/>
+        </w:numPr>
+        <w:rPr>
+          <w:lang w:val="vi-VN"/>
+        </w:rPr>
+      </w:pPr>
+      <w:r>
+        <w:rPr>
+          <w:lang w:val="vi-VN"/>
+        </w:rPr>
+        <w:t>Ko Create được: do phải truyện vào dạng JSON</w:t>
+      </w:r>
+    </w:p>
+    <w:p>
+      <w:pPr>
+        <w:pStyle w:val="ListParagraph"/>
+        <w:ind w:left="1080" w:firstLine="0"/>
+        <w:rPr>
+          <w:lang w:val="vi-VN"/>
+        </w:rPr>
+      </w:pPr>
+      <w:r>
+        <w:rPr>
+          <w:lang w:val="vi-VN"/>
+        </w:rPr>
+        <w:drawing>
+          <wp:inline distT="0" distB="0" distL="0" distR="0" wp14:anchorId="5F62B169" wp14:editId="683CE0BC">
+            <wp:extent cx="4048690" cy="3200847"/>
+            <wp:effectExtent l="0" t="0" r="9525" b="0"/>
+            <wp:docPr id="404448056" name="Picture 1" descr="A computer screen shot of a code&#10;&#10;Description automatically generated"/>
+            <wp:cNvGraphicFramePr>
+              <a:graphicFrameLocks xmlns:a="http://schemas.openxmlformats.org/drawingml/2006/main" noChangeAspect="1"/>
+            </wp:cNvGraphicFramePr>
+            <a:graphic xmlns:a="http://schemas.openxmlformats.org/drawingml/2006/main">
+              <a:graphicData uri="http://schemas.openxmlformats.org/drawingml/2006/picture">
+                <pic:pic xmlns:pic="http://schemas.openxmlformats.org/drawingml/2006/picture">
+                  <pic:nvPicPr>
+                    <pic:cNvPr id="404448056" name="Picture 1" descr="A computer screen shot of a code&#10;&#10;Description automatically generated"/>
+                    <pic:cNvPicPr/>
+                  </pic:nvPicPr>
+                  <pic:blipFill>
+                    <a:blip r:embed="rId17"/>
+                    <a:stretch>
+                      <a:fillRect/>
+                    </a:stretch>
+                  </pic:blipFill>
+                  <pic:spPr>
+                    <a:xfrm>
+                      <a:off x="0" y="0"/>
+                      <a:ext cx="4048690" cy="3200847"/>
+                    </a:xfrm>
+                    <a:prstGeom prst="rect">
+                      <a:avLst/>
+                    </a:prstGeom>
+                  </pic:spPr>
+                </pic:pic>
+              </a:graphicData>
+            </a:graphic>
+          </wp:inline>
+        </w:drawing>
+      </w:r>
     </w:p>
     <w:sectPr>
-      <w:headerReference w:type="default" r:id="rId16"/>
-      <w:footerReference w:type="default" r:id="rId17"/>
+      <w:headerReference w:type="default" r:id="rId18"/>
+      <w:footerReference w:type="default" r:id="rId19"/>
       <w:pgSz w:w="11909" w:h="16834" w:code="9"/>
       <w:pgMar w:top="1138" w:right="1138" w:bottom="1138" w:left="1699" w:header="720" w:footer="432" w:gutter="0"/>
       <w:pgNumType w:start="1"/>
@@ -4783,6 +4919,10 @@
 </file>
 
 <file path=customXml/item1.xml><?xml version="1.0" encoding="utf-8"?>
+<b:Sources xmlns:b="http://schemas.openxmlformats.org/officeDocument/2006/bibliography" xmlns="http://schemas.openxmlformats.org/officeDocument/2006/bibliography" SelectedStyle="\APASixthEditionOfficeOnline.xsl" StyleName="APA" Version="6"/>
+</file>
+
+<file path=customXml/item2.xml><?xml version="1.0" encoding="utf-8"?>
 <ct:contentTypeSchema xmlns:ct="http://schemas.microsoft.com/office/2006/metadata/contentType" xmlns:ma="http://schemas.microsoft.com/office/2006/metadata/properties/metaAttributes" ct:_="" ma:_="" ma:contentTypeName="Document" ma:contentTypeID="0x010100B0D2AE5A4CCC614886574CED731420D8" ma:contentTypeVersion="8" ma:contentTypeDescription="Create a new document." ma:contentTypeScope="" ma:versionID="04282ec4a1f3897b1822865ab4688a58">
   <xsd:schema xmlns:xsd="http://www.w3.org/2001/XMLSchema" xmlns:xs="http://www.w3.org/2001/XMLSchema" xmlns:p="http://schemas.microsoft.com/office/2006/metadata/properties" xmlns:ns2="bfe73b71-62ca-4454-a11d-6be2585b7c2f" targetNamespace="http://schemas.microsoft.com/office/2006/metadata/properties" ma:root="true" ma:fieldsID="a2002b3134d78235510a1beb6160ec7e" ns2:_="">
     <xsd:import namespace="bfe73b71-62ca-4454-a11d-6be2585b7c2f"/>
@@ -4952,17 +5092,7 @@
 </ct:contentTypeSchema>
 </file>
 
-<file path=customXml/item2.xml><?xml version="1.0" encoding="utf-8"?>
-<b:Sources xmlns:b="http://schemas.openxmlformats.org/officeDocument/2006/bibliography" xmlns="http://schemas.openxmlformats.org/officeDocument/2006/bibliography" SelectedStyle="\APASixthEditionOfficeOnline.xsl" StyleName="APA" Version="6"/>
-</file>
-
 <file path=customXml/item3.xml><?xml version="1.0" encoding="utf-8"?>
-<p:properties xmlns:p="http://schemas.microsoft.com/office/2006/metadata/properties" xmlns:xsi="http://www.w3.org/2001/XMLSchema-instance" xmlns:pc="http://schemas.microsoft.com/office/infopath/2007/PartnerControls">
-  <documentManagement/>
-</p:properties>
-</file>
-
-<file path=customXml/item4.xml><?xml version="1.0" encoding="utf-8"?>
 <?mso-contentType ?>
 <FormTemplates xmlns="http://schemas.microsoft.com/sharepoint/v3/contenttype/forms">
   <Display>DocumentLibraryForm</Display>
@@ -4971,7 +5101,21 @@
 </FormTemplates>
 </file>
 
+<file path=customXml/item4.xml><?xml version="1.0" encoding="utf-8"?>
+<p:properties xmlns:p="http://schemas.microsoft.com/office/2006/metadata/properties" xmlns:xsi="http://www.w3.org/2001/XMLSchema-instance" xmlns:pc="http://schemas.microsoft.com/office/infopath/2007/PartnerControls">
+  <documentManagement/>
+</p:properties>
+</file>
+
 <file path=customXml/itemProps1.xml><?xml version="1.0" encoding="utf-8"?>
+<ds:datastoreItem xmlns:ds="http://schemas.openxmlformats.org/officeDocument/2006/customXml" ds:itemID="{F2E196B3-FF56-4279-94EA-5EACDF3F9C6F}">
+  <ds:schemaRefs>
+    <ds:schemaRef ds:uri="http://schemas.openxmlformats.org/officeDocument/2006/bibliography"/>
+  </ds:schemaRefs>
+</ds:datastoreItem>
+</file>
+
+<file path=customXml/itemProps2.xml><?xml version="1.0" encoding="utf-8"?>
 <ds:datastoreItem xmlns:ds="http://schemas.openxmlformats.org/officeDocument/2006/customXml" ds:itemID="{A856CB63-7AC3-4DE7-9BD9-596475DE9EAE}">
   <ds:schemaRefs>
     <ds:schemaRef ds:uri="http://schemas.microsoft.com/office/2006/metadata/contentType"/>
@@ -4989,27 +5133,19 @@
 </ds:datastoreItem>
 </file>
 
-<file path=customXml/itemProps2.xml><?xml version="1.0" encoding="utf-8"?>
-<ds:datastoreItem xmlns:ds="http://schemas.openxmlformats.org/officeDocument/2006/customXml" ds:itemID="{F2E196B3-FF56-4279-94EA-5EACDF3F9C6F}">
+<file path=customXml/itemProps3.xml><?xml version="1.0" encoding="utf-8"?>
+<ds:datastoreItem xmlns:ds="http://schemas.openxmlformats.org/officeDocument/2006/customXml" ds:itemID="{78FBFBB1-C902-45B3-92C4-B8DB8626BAE9}">
   <ds:schemaRefs>
-    <ds:schemaRef ds:uri="http://schemas.openxmlformats.org/officeDocument/2006/bibliography"/>
+    <ds:schemaRef ds:uri="http://schemas.microsoft.com/sharepoint/v3/contenttype/forms"/>
   </ds:schemaRefs>
 </ds:datastoreItem>
 </file>
 
-<file path=customXml/itemProps3.xml><?xml version="1.0" encoding="utf-8"?>
+<file path=customXml/itemProps4.xml><?xml version="1.0" encoding="utf-8"?>
 <ds:datastoreItem xmlns:ds="http://schemas.openxmlformats.org/officeDocument/2006/customXml" ds:itemID="{F5632A9B-1034-41A1-9834-BDBEBA5F973D}">
   <ds:schemaRefs>
     <ds:schemaRef ds:uri="http://schemas.microsoft.com/office/2006/metadata/properties"/>
     <ds:schemaRef ds:uri="http://schemas.microsoft.com/office/infopath/2007/PartnerControls"/>
   </ds:schemaRefs>
 </ds:datastoreItem>
-</file>
-
-<file path=customXml/itemProps4.xml><?xml version="1.0" encoding="utf-8"?>
-<ds:datastoreItem xmlns:ds="http://schemas.openxmlformats.org/officeDocument/2006/customXml" ds:itemID="{78FBFBB1-C902-45B3-92C4-B8DB8626BAE9}">
-  <ds:schemaRefs>
-    <ds:schemaRef ds:uri="http://schemas.microsoft.com/sharepoint/v3/contenttype/forms"/>
-  </ds:schemaRefs>
-</ds:datastoreItem>
 </file>
</xml_diff>